<commit_message>
Almost prepared to realese
</commit_message>
<xml_diff>
--- a/Assets/Grid based VR Inventory/Quick Start.docx
+++ b/Assets/Grid based VR Inventory/Quick Start.docx
@@ -112,6 +112,100 @@
         </w:rPr>
         <w:t xml:space="preserve">Install </w:t>
       </w:r>
+      <w:proofErr w:type="spellStart"/>
+      <w:r>
+        <w:rPr>
+          <w:sz w:val="28"/>
+          <w:szCs w:val="28"/>
+          <w:lang w:val="en-US"/>
+        </w:rPr>
+        <w:t>TextMeshPro</w:t>
+      </w:r>
+      <w:proofErr w:type="spellEnd"/>
+      <w:r>
+        <w:rPr>
+          <w:sz w:val="28"/>
+          <w:szCs w:val="28"/>
+          <w:lang w:val="en-US"/>
+        </w:rPr>
+        <w:t xml:space="preserve"> </w:t>
+      </w:r>
+    </w:p>
+    <w:p>
+      <w:pPr>
+        <w:pStyle w:val="a3"/>
+        <w:numPr>
+          <w:ilvl w:val="1"/>
+          <w:numId w:val="3"/>
+        </w:numPr>
+        <w:rPr>
+          <w:sz w:val="28"/>
+          <w:szCs w:val="28"/>
+          <w:lang w:val="en-US"/>
+        </w:rPr>
+      </w:pPr>
+      <w:r>
+        <w:rPr>
+          <w:sz w:val="28"/>
+          <w:szCs w:val="28"/>
+          <w:lang w:val="en-US"/>
+        </w:rPr>
+        <w:t xml:space="preserve">Go to Edit/Project Settings/ </w:t>
+      </w:r>
+      <w:proofErr w:type="spellStart"/>
+      <w:r>
+        <w:rPr>
+          <w:sz w:val="28"/>
+          <w:szCs w:val="28"/>
+          <w:lang w:val="en-US"/>
+        </w:rPr>
+        <w:t>TextMeshPro</w:t>
+      </w:r>
+      <w:proofErr w:type="spellEnd"/>
+    </w:p>
+    <w:p>
+      <w:pPr>
+        <w:pStyle w:val="a3"/>
+        <w:numPr>
+          <w:ilvl w:val="1"/>
+          <w:numId w:val="3"/>
+        </w:numPr>
+        <w:rPr>
+          <w:sz w:val="28"/>
+          <w:szCs w:val="28"/>
+          <w:lang w:val="en-US"/>
+        </w:rPr>
+      </w:pPr>
+      <w:r>
+        <w:rPr>
+          <w:sz w:val="28"/>
+          <w:szCs w:val="28"/>
+          <w:lang w:val="en-US"/>
+        </w:rPr>
+        <w:t>Press “import TMP Essentials” button</w:t>
+      </w:r>
+    </w:p>
+    <w:p>
+      <w:pPr>
+        <w:pStyle w:val="a3"/>
+        <w:numPr>
+          <w:ilvl w:val="0"/>
+          <w:numId w:val="3"/>
+        </w:numPr>
+        <w:rPr>
+          <w:sz w:val="28"/>
+          <w:szCs w:val="28"/>
+          <w:lang w:val="en-US"/>
+        </w:rPr>
+      </w:pPr>
+      <w:r>
+        <w:rPr>
+          <w:sz w:val="28"/>
+          <w:szCs w:val="28"/>
+          <w:lang w:val="en-US"/>
+        </w:rPr>
+        <w:t xml:space="preserve">Install </w:t>
+      </w:r>
       <w:r>
         <w:rPr>
           <w:sz w:val="28"/>
@@ -471,15 +565,7 @@
           <w:szCs w:val="28"/>
           <w:lang w:val="en-US"/>
         </w:rPr>
-        <w:t>(Optional) If</w:t>
-      </w:r>
-      <w:r>
-        <w:rPr>
-          <w:sz w:val="28"/>
-          <w:szCs w:val="28"/>
-          <w:lang w:val="en-US"/>
-        </w:rPr>
-        <w:t xml:space="preserve"> layers </w:t>
+        <w:t xml:space="preserve">(Optional) If layers </w:t>
       </w:r>
       <w:r>
         <w:rPr>
@@ -544,55 +630,1171 @@
           <w:szCs w:val="48"/>
           <w:lang w:val="en-US"/>
         </w:rPr>
-        <w:t xml:space="preserve">using </w:t>
-      </w:r>
-    </w:p>
-    <w:p>
-      <w:pPr>
-        <w:rPr>
-          <w:sz w:val="28"/>
-          <w:szCs w:val="28"/>
-          <w:lang w:val="en-US"/>
-        </w:rPr>
-      </w:pPr>
-    </w:p>
-    <w:p>
-      <w:pPr>
-        <w:rPr>
-          <w:sz w:val="28"/>
-          <w:szCs w:val="28"/>
-          <w:lang w:val="en-US"/>
-        </w:rPr>
-      </w:pPr>
-    </w:p>
-    <w:p>
-      <w:pPr>
-        <w:rPr>
-          <w:sz w:val="28"/>
-          <w:szCs w:val="28"/>
-          <w:lang w:val="en-US"/>
-        </w:rPr>
-      </w:pPr>
-    </w:p>
-    <w:p>
-      <w:pPr>
-        <w:pStyle w:val="a3"/>
-        <w:ind w:left="1224"/>
-        <w:rPr>
-          <w:sz w:val="28"/>
-          <w:szCs w:val="28"/>
-          <w:lang w:val="en-US"/>
-        </w:rPr>
-      </w:pPr>
-    </w:p>
-    <w:p>
-      <w:pPr>
-        <w:rPr>
-          <w:sz w:val="96"/>
-          <w:szCs w:val="96"/>
-          <w:lang w:val="en-US"/>
-        </w:rPr>
-      </w:pPr>
+        <w:t>description</w:t>
+      </w:r>
+    </w:p>
+    <w:p>
+      <w:pPr>
+        <w:rPr>
+          <w:sz w:val="28"/>
+          <w:szCs w:val="28"/>
+          <w:lang w:val="en-US"/>
+        </w:rPr>
+      </w:pPr>
+      <w:r>
+        <w:rPr>
+          <w:sz w:val="28"/>
+          <w:szCs w:val="28"/>
+          <w:lang w:val="en-US"/>
+        </w:rPr>
+        <w:t xml:space="preserve">Go to folder: </w:t>
+      </w:r>
+      <w:r>
+        <w:rPr>
+          <w:sz w:val="28"/>
+          <w:szCs w:val="28"/>
+          <w:lang w:val="en-US"/>
+        </w:rPr>
+        <w:t>Grid based VR Inventory/Prefabs/Inventory</w:t>
+      </w:r>
+      <w:r>
+        <w:rPr>
+          <w:sz w:val="28"/>
+          <w:szCs w:val="28"/>
+          <w:lang w:val="en-US"/>
+        </w:rPr>
+        <w:t xml:space="preserve"> and drag “</w:t>
+      </w:r>
+      <w:proofErr w:type="spellStart"/>
+      <w:r>
+        <w:rPr>
+          <w:sz w:val="28"/>
+          <w:szCs w:val="28"/>
+          <w:lang w:val="en-US"/>
+        </w:rPr>
+        <w:t>GridInventory</w:t>
+      </w:r>
+      <w:proofErr w:type="spellEnd"/>
+      <w:r>
+        <w:rPr>
+          <w:sz w:val="28"/>
+          <w:szCs w:val="28"/>
+          <w:lang w:val="en-US"/>
+        </w:rPr>
+        <w:t>” to scene and setup parameters that you needed</w:t>
+      </w:r>
+    </w:p>
+    <w:p>
+      <w:pPr>
+        <w:rPr>
+          <w:sz w:val="28"/>
+          <w:szCs w:val="28"/>
+          <w:lang w:val="en-US"/>
+        </w:rPr>
+      </w:pPr>
+      <w:r>
+        <w:rPr>
+          <w:sz w:val="28"/>
+          <w:szCs w:val="28"/>
+          <w:lang w:val="en-US"/>
+        </w:rPr>
+        <w:t>Parameters description:</w:t>
+      </w:r>
+    </w:p>
+    <w:p>
+      <w:pPr>
+        <w:rPr>
+          <w:rFonts w:ascii="Cascadia Mono" w:hAnsi="Cascadia Mono" w:cs="Cascadia Mono"/>
+          <w:color w:val="000000"/>
+          <w:sz w:val="19"/>
+          <w:szCs w:val="19"/>
+          <w:lang w:val="en-US"/>
+        </w:rPr>
+      </w:pPr>
+      <w:proofErr w:type="spellStart"/>
+      <w:r>
+        <w:rPr>
+          <w:rFonts w:ascii="Cascadia Mono" w:hAnsi="Cascadia Mono" w:cs="Cascadia Mono"/>
+          <w:color w:val="000000"/>
+          <w:sz w:val="19"/>
+          <w:szCs w:val="19"/>
+          <w:lang w:val="en-US"/>
+        </w:rPr>
+        <w:t>gridWidth</w:t>
+      </w:r>
+      <w:proofErr w:type="spellEnd"/>
+      <w:r>
+        <w:rPr>
+          <w:rFonts w:ascii="Cascadia Mono" w:hAnsi="Cascadia Mono" w:cs="Cascadia Mono"/>
+          <w:color w:val="000000"/>
+          <w:sz w:val="19"/>
+          <w:szCs w:val="19"/>
+          <w:lang w:val="en-US"/>
+        </w:rPr>
+        <w:t xml:space="preserve"> – width in number of cells </w:t>
+      </w:r>
+    </w:p>
+    <w:p>
+      <w:pPr>
+        <w:rPr>
+          <w:rFonts w:ascii="Cascadia Mono" w:hAnsi="Cascadia Mono" w:cs="Cascadia Mono"/>
+          <w:color w:val="000000"/>
+          <w:sz w:val="19"/>
+          <w:szCs w:val="19"/>
+          <w:lang w:val="en-US"/>
+        </w:rPr>
+      </w:pPr>
+      <w:proofErr w:type="spellStart"/>
+      <w:r>
+        <w:rPr>
+          <w:rFonts w:ascii="Cascadia Mono" w:hAnsi="Cascadia Mono" w:cs="Cascadia Mono"/>
+          <w:color w:val="000000"/>
+          <w:sz w:val="19"/>
+          <w:szCs w:val="19"/>
+          <w:lang w:val="en-US"/>
+        </w:rPr>
+        <w:t>gridHeight</w:t>
+      </w:r>
+      <w:proofErr w:type="spellEnd"/>
+      <w:r>
+        <w:rPr>
+          <w:rFonts w:ascii="Cascadia Mono" w:hAnsi="Cascadia Mono" w:cs="Cascadia Mono"/>
+          <w:color w:val="000000"/>
+          <w:sz w:val="19"/>
+          <w:szCs w:val="19"/>
+          <w:lang w:val="en-US"/>
+        </w:rPr>
+        <w:t xml:space="preserve"> </w:t>
+      </w:r>
+      <w:r>
+        <w:rPr>
+          <w:rFonts w:ascii="Cascadia Mono" w:hAnsi="Cascadia Mono" w:cs="Cascadia Mono"/>
+          <w:color w:val="000000"/>
+          <w:sz w:val="19"/>
+          <w:szCs w:val="19"/>
+          <w:lang w:val="en-US"/>
+        </w:rPr>
+        <w:t>–</w:t>
+      </w:r>
+      <w:r>
+        <w:rPr>
+          <w:rFonts w:ascii="Cascadia Mono" w:hAnsi="Cascadia Mono" w:cs="Cascadia Mono"/>
+          <w:color w:val="000000"/>
+          <w:sz w:val="19"/>
+          <w:szCs w:val="19"/>
+          <w:lang w:val="en-US"/>
+        </w:rPr>
+        <w:t xml:space="preserve"> </w:t>
+      </w:r>
+      <w:r>
+        <w:rPr>
+          <w:rFonts w:ascii="Cascadia Mono" w:hAnsi="Cascadia Mono" w:cs="Cascadia Mono"/>
+          <w:color w:val="000000"/>
+          <w:sz w:val="19"/>
+          <w:szCs w:val="19"/>
+          <w:lang w:val="en-US"/>
+        </w:rPr>
+        <w:t>Height</w:t>
+      </w:r>
+      <w:r>
+        <w:rPr>
+          <w:rFonts w:ascii="Cascadia Mono" w:hAnsi="Cascadia Mono" w:cs="Cascadia Mono"/>
+          <w:color w:val="000000"/>
+          <w:sz w:val="19"/>
+          <w:szCs w:val="19"/>
+          <w:lang w:val="en-US"/>
+        </w:rPr>
+        <w:t xml:space="preserve"> </w:t>
+      </w:r>
+      <w:r>
+        <w:rPr>
+          <w:rFonts w:ascii="Cascadia Mono" w:hAnsi="Cascadia Mono" w:cs="Cascadia Mono"/>
+          <w:color w:val="000000"/>
+          <w:sz w:val="19"/>
+          <w:szCs w:val="19"/>
+          <w:lang w:val="en-US"/>
+        </w:rPr>
+        <w:t xml:space="preserve">in number of cells </w:t>
+      </w:r>
+    </w:p>
+    <w:p>
+      <w:pPr>
+        <w:rPr>
+          <w:rFonts w:ascii="Cascadia Mono" w:hAnsi="Cascadia Mono" w:cs="Cascadia Mono"/>
+          <w:color w:val="000000"/>
+          <w:sz w:val="19"/>
+          <w:szCs w:val="19"/>
+          <w:lang w:val="en-US"/>
+        </w:rPr>
+      </w:pPr>
+      <w:proofErr w:type="spellStart"/>
+      <w:r>
+        <w:rPr>
+          <w:rFonts w:ascii="Cascadia Mono" w:hAnsi="Cascadia Mono" w:cs="Cascadia Mono"/>
+          <w:color w:val="000000"/>
+          <w:sz w:val="19"/>
+          <w:szCs w:val="19"/>
+          <w:lang w:val="en-US"/>
+        </w:rPr>
+        <w:t>cellSize</w:t>
+      </w:r>
+      <w:proofErr w:type="spellEnd"/>
+      <w:r>
+        <w:rPr>
+          <w:rFonts w:ascii="Cascadia Mono" w:hAnsi="Cascadia Mono" w:cs="Cascadia Mono"/>
+          <w:color w:val="000000"/>
+          <w:sz w:val="19"/>
+          <w:szCs w:val="19"/>
+          <w:lang w:val="en-US"/>
+        </w:rPr>
+        <w:t xml:space="preserve"> - </w:t>
+      </w:r>
+      <w:r>
+        <w:rPr>
+          <w:rFonts w:ascii="Cascadia Mono" w:hAnsi="Cascadia Mono" w:cs="Cascadia Mono"/>
+          <w:color w:val="000000"/>
+          <w:sz w:val="19"/>
+          <w:szCs w:val="19"/>
+          <w:lang w:val="en-US"/>
+        </w:rPr>
+        <w:t xml:space="preserve">in </w:t>
+      </w:r>
+      <w:r>
+        <w:rPr>
+          <w:rFonts w:ascii="Cascadia Mono" w:hAnsi="Cascadia Mono" w:cs="Cascadia Mono"/>
+          <w:color w:val="000000"/>
+          <w:sz w:val="19"/>
+          <w:szCs w:val="19"/>
+          <w:lang w:val="en-US"/>
+        </w:rPr>
+        <w:t>thousandth of units</w:t>
+      </w:r>
+    </w:p>
+    <w:p>
+      <w:pPr>
+        <w:rPr>
+          <w:rFonts w:ascii="Cascadia Mono" w:hAnsi="Cascadia Mono" w:cs="Cascadia Mono"/>
+          <w:color w:val="000000"/>
+          <w:sz w:val="19"/>
+          <w:szCs w:val="19"/>
+          <w:lang w:val="en-US"/>
+        </w:rPr>
+      </w:pPr>
+      <w:proofErr w:type="spellStart"/>
+      <w:r>
+        <w:rPr>
+          <w:rFonts w:ascii="Cascadia Mono" w:hAnsi="Cascadia Mono" w:cs="Cascadia Mono"/>
+          <w:color w:val="000000"/>
+          <w:sz w:val="19"/>
+          <w:szCs w:val="19"/>
+          <w:lang w:val="en-US"/>
+        </w:rPr>
+        <w:t>panelHeight</w:t>
+      </w:r>
+      <w:proofErr w:type="spellEnd"/>
+      <w:r>
+        <w:rPr>
+          <w:rFonts w:ascii="Cascadia Mono" w:hAnsi="Cascadia Mono" w:cs="Cascadia Mono"/>
+          <w:color w:val="000000"/>
+          <w:sz w:val="19"/>
+          <w:szCs w:val="19"/>
+          <w:lang w:val="en-US"/>
+        </w:rPr>
+        <w:t xml:space="preserve"> – </w:t>
+      </w:r>
+      <w:r>
+        <w:rPr>
+          <w:rFonts w:ascii="Cascadia Mono" w:hAnsi="Cascadia Mono" w:cs="Cascadia Mono"/>
+          <w:color w:val="000000"/>
+          <w:sz w:val="19"/>
+          <w:szCs w:val="19"/>
+          <w:lang w:val="en-US"/>
+        </w:rPr>
+        <w:t>Height</w:t>
+      </w:r>
+      <w:r>
+        <w:rPr>
+          <w:rFonts w:ascii="Cascadia Mono" w:hAnsi="Cascadia Mono" w:cs="Cascadia Mono"/>
+          <w:color w:val="000000"/>
+          <w:sz w:val="19"/>
+          <w:szCs w:val="19"/>
+          <w:lang w:val="en-US"/>
+        </w:rPr>
+        <w:t xml:space="preserve"> </w:t>
+      </w:r>
+      <w:r>
+        <w:rPr>
+          <w:rFonts w:ascii="Cascadia Mono" w:hAnsi="Cascadia Mono" w:cs="Cascadia Mono"/>
+          <w:color w:val="000000"/>
+          <w:sz w:val="19"/>
+          <w:szCs w:val="19"/>
+          <w:lang w:val="en-US"/>
+        </w:rPr>
+        <w:t xml:space="preserve">of viewport </w:t>
+      </w:r>
+      <w:r>
+        <w:rPr>
+          <w:rFonts w:ascii="Cascadia Mono" w:hAnsi="Cascadia Mono" w:cs="Cascadia Mono"/>
+          <w:color w:val="000000"/>
+          <w:sz w:val="19"/>
+          <w:szCs w:val="19"/>
+          <w:lang w:val="en-US"/>
+        </w:rPr>
+        <w:t>in number</w:t>
+      </w:r>
+      <w:r>
+        <w:rPr>
+          <w:rFonts w:ascii="Cascadia Mono" w:hAnsi="Cascadia Mono" w:cs="Cascadia Mono"/>
+          <w:color w:val="000000"/>
+          <w:sz w:val="19"/>
+          <w:szCs w:val="19"/>
+          <w:lang w:val="en-US"/>
+        </w:rPr>
+        <w:t xml:space="preserve"> cells, that will be </w:t>
+      </w:r>
+      <w:r>
+        <w:rPr>
+          <w:rFonts w:ascii="Cascadia Mono" w:hAnsi="Cascadia Mono" w:cs="Cascadia Mono"/>
+          <w:color w:val="000000"/>
+          <w:sz w:val="19"/>
+          <w:szCs w:val="19"/>
+          <w:lang w:val="en-US"/>
+        </w:rPr>
+        <w:t>visible</w:t>
+      </w:r>
+      <w:r>
+        <w:rPr>
+          <w:rFonts w:ascii="Cascadia Mono" w:hAnsi="Cascadia Mono" w:cs="Cascadia Mono"/>
+          <w:color w:val="000000"/>
+          <w:sz w:val="19"/>
+          <w:szCs w:val="19"/>
+          <w:lang w:val="en-US"/>
+        </w:rPr>
+        <w:t xml:space="preserve"> </w:t>
+      </w:r>
+      <w:r>
+        <w:rPr>
+          <w:rFonts w:ascii="Cascadia Mono" w:hAnsi="Cascadia Mono" w:cs="Cascadia Mono"/>
+          <w:color w:val="000000"/>
+          <w:sz w:val="19"/>
+          <w:szCs w:val="19"/>
+          <w:lang w:val="en-US"/>
+        </w:rPr>
+        <w:t>simultaneously</w:t>
+      </w:r>
+      <w:r>
+        <w:rPr>
+          <w:rFonts w:ascii="Cascadia Mono" w:hAnsi="Cascadia Mono" w:cs="Cascadia Mono"/>
+          <w:color w:val="000000"/>
+          <w:sz w:val="19"/>
+          <w:szCs w:val="19"/>
+          <w:lang w:val="en-US"/>
+        </w:rPr>
+        <w:t xml:space="preserve"> (width always </w:t>
+      </w:r>
+      <w:r>
+        <w:rPr>
+          <w:rFonts w:ascii="Cascadia Mono" w:hAnsi="Cascadia Mono" w:cs="Cascadia Mono"/>
+          <w:color w:val="000000"/>
+          <w:sz w:val="19"/>
+          <w:szCs w:val="19"/>
+          <w:lang w:val="en-US"/>
+        </w:rPr>
+        <w:t>is max</w:t>
+      </w:r>
+      <w:r>
+        <w:rPr>
+          <w:rFonts w:ascii="Cascadia Mono" w:hAnsi="Cascadia Mono" w:cs="Cascadia Mono"/>
+          <w:color w:val="000000"/>
+          <w:sz w:val="19"/>
+          <w:szCs w:val="19"/>
+          <w:lang w:val="en-US"/>
+        </w:rPr>
+        <w:t xml:space="preserve">) </w:t>
+      </w:r>
+    </w:p>
+    <w:p>
+      <w:pPr>
+        <w:rPr>
+          <w:rFonts w:ascii="Cascadia Mono" w:hAnsi="Cascadia Mono" w:cs="Cascadia Mono"/>
+          <w:color w:val="000000"/>
+          <w:sz w:val="19"/>
+          <w:szCs w:val="19"/>
+          <w:lang w:val="en-US"/>
+        </w:rPr>
+      </w:pPr>
+      <w:proofErr w:type="spellStart"/>
+      <w:r>
+        <w:rPr>
+          <w:rFonts w:ascii="Cascadia Mono" w:hAnsi="Cascadia Mono" w:cs="Cascadia Mono"/>
+          <w:color w:val="000000"/>
+          <w:sz w:val="19"/>
+          <w:szCs w:val="19"/>
+          <w:lang w:val="en-US"/>
+        </w:rPr>
+        <w:t>startingItems</w:t>
+      </w:r>
+      <w:proofErr w:type="spellEnd"/>
+      <w:r>
+        <w:rPr>
+          <w:rFonts w:ascii="Cascadia Mono" w:hAnsi="Cascadia Mono" w:cs="Cascadia Mono"/>
+          <w:color w:val="000000"/>
+          <w:sz w:val="19"/>
+          <w:szCs w:val="19"/>
+          <w:lang w:val="en-US"/>
+        </w:rPr>
+        <w:t xml:space="preserve"> - </w:t>
+      </w:r>
+      <w:r>
+        <w:rPr>
+          <w:rFonts w:ascii="Cascadia Mono" w:hAnsi="Cascadia Mono" w:cs="Cascadia Mono"/>
+          <w:color w:val="000000"/>
+          <w:sz w:val="19"/>
+          <w:szCs w:val="19"/>
+          <w:lang w:val="en-US"/>
+        </w:rPr>
+        <w:t>Items inside at the starting</w:t>
+      </w:r>
+    </w:p>
+    <w:p>
+      <w:pPr>
+        <w:rPr>
+          <w:rFonts w:ascii="Cascadia Mono" w:hAnsi="Cascadia Mono" w:cs="Cascadia Mono"/>
+          <w:color w:val="000000"/>
+          <w:sz w:val="19"/>
+          <w:szCs w:val="19"/>
+          <w:lang w:val="en-US"/>
+        </w:rPr>
+      </w:pPr>
+      <w:proofErr w:type="spellStart"/>
+      <w:r>
+        <w:rPr>
+          <w:rFonts w:ascii="Cascadia Mono" w:hAnsi="Cascadia Mono" w:cs="Cascadia Mono"/>
+          <w:color w:val="000000"/>
+          <w:sz w:val="19"/>
+          <w:szCs w:val="19"/>
+          <w:lang w:val="en-US"/>
+        </w:rPr>
+        <w:t>setupPrefabs</w:t>
+      </w:r>
+      <w:proofErr w:type="spellEnd"/>
+      <w:r>
+        <w:rPr>
+          <w:rFonts w:ascii="Cascadia Mono" w:hAnsi="Cascadia Mono" w:cs="Cascadia Mono"/>
+          <w:color w:val="000000"/>
+          <w:sz w:val="19"/>
+          <w:szCs w:val="19"/>
+          <w:lang w:val="en-US"/>
+        </w:rPr>
+        <w:t xml:space="preserve"> – uses to change template of panels and cells that used for inventory generation</w:t>
+      </w:r>
+    </w:p>
+    <w:p>
+      <w:pPr>
+        <w:rPr>
+          <w:rFonts w:ascii="Cascadia Mono" w:hAnsi="Cascadia Mono" w:cs="Cascadia Mono"/>
+          <w:color w:val="000000"/>
+          <w:sz w:val="19"/>
+          <w:szCs w:val="19"/>
+          <w:lang w:val="en-US"/>
+        </w:rPr>
+      </w:pPr>
+      <w:proofErr w:type="spellStart"/>
+      <w:r>
+        <w:rPr>
+          <w:rFonts w:ascii="Cascadia Mono" w:hAnsi="Cascadia Mono" w:cs="Cascadia Mono"/>
+          <w:color w:val="000000"/>
+          <w:sz w:val="19"/>
+          <w:szCs w:val="19"/>
+          <w:lang w:val="en-US"/>
+        </w:rPr>
+        <w:t>setupShaders</w:t>
+      </w:r>
+      <w:proofErr w:type="spellEnd"/>
+      <w:r>
+        <w:rPr>
+          <w:rFonts w:ascii="Cascadia Mono" w:hAnsi="Cascadia Mono" w:cs="Cascadia Mono"/>
+          <w:color w:val="000000"/>
+          <w:sz w:val="19"/>
+          <w:szCs w:val="19"/>
+          <w:lang w:val="en-US"/>
+        </w:rPr>
+        <w:t xml:space="preserve"> -</w:t>
+      </w:r>
+      <w:r>
+        <w:rPr>
+          <w:rFonts w:ascii="Cascadia Mono" w:hAnsi="Cascadia Mono" w:cs="Cascadia Mono"/>
+          <w:color w:val="000000"/>
+          <w:sz w:val="19"/>
+          <w:szCs w:val="19"/>
+          <w:lang w:val="en-US"/>
+        </w:rPr>
+        <w:t xml:space="preserve"> </w:t>
+      </w:r>
+      <w:r>
+        <w:rPr>
+          <w:rFonts w:ascii="Cascadia Mono" w:hAnsi="Cascadia Mono" w:cs="Cascadia Mono"/>
+          <w:color w:val="000000"/>
+          <w:sz w:val="19"/>
+          <w:szCs w:val="19"/>
+          <w:lang w:val="en-US"/>
+        </w:rPr>
+        <w:t>uses to change</w:t>
+      </w:r>
+      <w:r>
+        <w:rPr>
+          <w:rFonts w:ascii="Cascadia Mono" w:hAnsi="Cascadia Mono" w:cs="Cascadia Mono"/>
+          <w:color w:val="000000"/>
+          <w:sz w:val="19"/>
+          <w:szCs w:val="19"/>
+          <w:lang w:val="en-US"/>
+        </w:rPr>
+        <w:t xml:space="preserve"> shaders that uses in </w:t>
+      </w:r>
+      <w:r>
+        <w:rPr>
+          <w:rFonts w:ascii="Cascadia Mono" w:hAnsi="Cascadia Mono" w:cs="Cascadia Mono"/>
+          <w:color w:val="000000"/>
+          <w:sz w:val="19"/>
+          <w:szCs w:val="19"/>
+          <w:lang w:val="en-US"/>
+        </w:rPr>
+        <w:t>inventory</w:t>
+      </w:r>
+    </w:p>
+    <w:p>
+      <w:pPr>
+        <w:rPr>
+          <w:rFonts w:ascii="Cascadia Mono" w:hAnsi="Cascadia Mono" w:cs="Cascadia Mono"/>
+          <w:color w:val="000000"/>
+          <w:sz w:val="19"/>
+          <w:szCs w:val="19"/>
+          <w:lang w:val="en-US"/>
+        </w:rPr>
+      </w:pPr>
+    </w:p>
+    <w:p>
+      <w:pPr>
+        <w:rPr>
+          <w:rFonts w:ascii="Cascadia Mono" w:hAnsi="Cascadia Mono" w:cs="Cascadia Mono"/>
+          <w:color w:val="000000"/>
+          <w:sz w:val="19"/>
+          <w:szCs w:val="19"/>
+          <w:lang w:val="en-US"/>
+        </w:rPr>
+      </w:pPr>
+    </w:p>
+    <w:p>
+      <w:pPr>
+        <w:rPr>
+          <w:rFonts w:ascii="Cascadia Mono" w:hAnsi="Cascadia Mono" w:cs="Cascadia Mono"/>
+          <w:color w:val="000000"/>
+          <w:sz w:val="19"/>
+          <w:szCs w:val="19"/>
+          <w:lang w:val="en-US"/>
+        </w:rPr>
+      </w:pPr>
+    </w:p>
+    <w:p>
+      <w:pPr>
+        <w:rPr>
+          <w:rFonts w:ascii="Cascadia Mono" w:hAnsi="Cascadia Mono" w:cs="Cascadia Mono"/>
+          <w:color w:val="000000"/>
+          <w:sz w:val="19"/>
+          <w:szCs w:val="19"/>
+          <w:lang w:val="en-US"/>
+        </w:rPr>
+      </w:pPr>
+    </w:p>
+    <w:p>
+      <w:pPr>
+        <w:rPr>
+          <w:rFonts w:ascii="Cascadia Mono" w:hAnsi="Cascadia Mono" w:cs="Cascadia Mono"/>
+          <w:color w:val="000000"/>
+          <w:sz w:val="19"/>
+          <w:szCs w:val="19"/>
+          <w:lang w:val="en-US"/>
+        </w:rPr>
+      </w:pPr>
+    </w:p>
+    <w:p>
+      <w:pPr>
+        <w:rPr>
+          <w:rFonts w:ascii="Calibri" w:hAnsi="Calibri" w:cs="Calibri"/>
+          <w:color w:val="000000"/>
+          <w:sz w:val="48"/>
+          <w:szCs w:val="48"/>
+          <w:lang w:val="en-US"/>
+        </w:rPr>
+      </w:pPr>
+      <w:r>
+        <w:rPr>
+          <w:rFonts w:ascii="Calibri" w:hAnsi="Calibri" w:cs="Calibri"/>
+          <w:color w:val="000000"/>
+          <w:sz w:val="48"/>
+          <w:szCs w:val="48"/>
+          <w:lang w:val="en-US"/>
+        </w:rPr>
+        <w:lastRenderedPageBreak/>
+        <w:t xml:space="preserve">Small </w:t>
+      </w:r>
+      <w:r>
+        <w:rPr>
+          <w:rFonts w:ascii="Calibri" w:hAnsi="Calibri" w:cs="Calibri"/>
+          <w:color w:val="000000"/>
+          <w:sz w:val="48"/>
+          <w:szCs w:val="48"/>
+          <w:lang w:val="en-US"/>
+        </w:rPr>
+        <w:t>description</w:t>
+      </w:r>
+      <w:r>
+        <w:rPr>
+          <w:rFonts w:ascii="Calibri" w:hAnsi="Calibri" w:cs="Calibri"/>
+          <w:color w:val="000000"/>
+          <w:sz w:val="48"/>
+          <w:szCs w:val="48"/>
+          <w:lang w:val="en-US"/>
+        </w:rPr>
+        <w:t xml:space="preserve"> of</w:t>
+      </w:r>
+      <w:r>
+        <w:rPr>
+          <w:rFonts w:ascii="Calibri" w:hAnsi="Calibri" w:cs="Calibri"/>
+          <w:color w:val="000000"/>
+          <w:sz w:val="48"/>
+          <w:szCs w:val="48"/>
+          <w:lang w:val="en-US"/>
+        </w:rPr>
+        <w:t xml:space="preserve"> </w:t>
+      </w:r>
+      <w:r>
+        <w:rPr>
+          <w:rFonts w:ascii="Calibri" w:hAnsi="Calibri" w:cs="Calibri"/>
+          <w:color w:val="000000"/>
+          <w:sz w:val="48"/>
+          <w:szCs w:val="48"/>
+          <w:lang w:val="en-US"/>
+        </w:rPr>
+        <w:t>i</w:t>
+      </w:r>
+      <w:r>
+        <w:rPr>
+          <w:rFonts w:ascii="Calibri" w:hAnsi="Calibri" w:cs="Calibri"/>
+          <w:color w:val="000000"/>
+          <w:sz w:val="48"/>
+          <w:szCs w:val="48"/>
+          <w:lang w:val="en-US"/>
+        </w:rPr>
+        <w:t xml:space="preserve">nteraction </w:t>
+      </w:r>
+    </w:p>
+    <w:p>
+      <w:pPr>
+        <w:rPr>
+          <w:rFonts w:ascii="Calibri" w:hAnsi="Calibri" w:cs="Calibri"/>
+          <w:color w:val="000000"/>
+          <w:sz w:val="28"/>
+          <w:szCs w:val="28"/>
+          <w:lang w:val="en-US"/>
+        </w:rPr>
+      </w:pPr>
+      <w:r>
+        <w:rPr>
+          <w:rFonts w:ascii="Calibri" w:hAnsi="Calibri" w:cs="Calibri"/>
+          <w:color w:val="000000"/>
+          <w:sz w:val="28"/>
+          <w:szCs w:val="28"/>
+          <w:lang w:val="en-US"/>
+        </w:rPr>
+        <w:t xml:space="preserve">Player own the </w:t>
+      </w:r>
+      <w:r>
+        <w:rPr>
+          <w:rFonts w:ascii="Cascadia Mono" w:hAnsi="Cascadia Mono" w:cs="Cascadia Mono"/>
+          <w:color w:val="000000"/>
+          <w:sz w:val="19"/>
+          <w:szCs w:val="19"/>
+          <w:lang w:val="en-US"/>
+        </w:rPr>
+        <w:t>hand</w:t>
+      </w:r>
+      <w:r>
+        <w:rPr>
+          <w:rFonts w:ascii="Cascadia Mono" w:hAnsi="Cascadia Mono" w:cs="Cascadia Mono"/>
+          <w:color w:val="000000"/>
+          <w:sz w:val="19"/>
+          <w:szCs w:val="19"/>
+          <w:lang w:val="en-US"/>
+        </w:rPr>
+        <w:t xml:space="preserve"> </w:t>
+      </w:r>
+      <w:r>
+        <w:rPr>
+          <w:rFonts w:ascii="Calibri" w:hAnsi="Calibri" w:cs="Calibri"/>
+          <w:color w:val="000000"/>
+          <w:sz w:val="28"/>
+          <w:szCs w:val="28"/>
+          <w:lang w:val="en-US"/>
+        </w:rPr>
+        <w:t xml:space="preserve">component, that connected to each player hand and have references to Interactors components </w:t>
+      </w:r>
+      <w:r>
+        <w:rPr>
+          <w:rFonts w:ascii="Calibri" w:hAnsi="Calibri" w:cs="Calibri"/>
+          <w:color w:val="000000"/>
+          <w:sz w:val="28"/>
+          <w:szCs w:val="28"/>
+          <w:lang w:val="en-US"/>
+        </w:rPr>
+        <w:t>and keeps track of what the player interacts with</w:t>
+      </w:r>
+      <w:r>
+        <w:rPr>
+          <w:rFonts w:ascii="Calibri" w:hAnsi="Calibri" w:cs="Calibri"/>
+          <w:color w:val="000000"/>
+          <w:sz w:val="28"/>
+          <w:szCs w:val="28"/>
+          <w:lang w:val="en-US"/>
+        </w:rPr>
+        <w:t xml:space="preserve">. </w:t>
+      </w:r>
+      <w:proofErr w:type="spellStart"/>
+      <w:r>
+        <w:rPr>
+          <w:rFonts w:ascii="Calibri" w:hAnsi="Calibri" w:cs="Calibri"/>
+          <w:color w:val="000000"/>
+          <w:sz w:val="28"/>
+          <w:szCs w:val="28"/>
+          <w:lang w:val="en-US"/>
+        </w:rPr>
+        <w:t>UIPointer</w:t>
+      </w:r>
+      <w:proofErr w:type="spellEnd"/>
+      <w:r>
+        <w:rPr>
+          <w:rFonts w:ascii="Calibri" w:hAnsi="Calibri" w:cs="Calibri"/>
+          <w:color w:val="000000"/>
+          <w:sz w:val="28"/>
+          <w:szCs w:val="28"/>
+          <w:lang w:val="en-US"/>
+        </w:rPr>
+        <w:t xml:space="preserve"> </w:t>
+      </w:r>
+      <w:r>
+        <w:rPr>
+          <w:rFonts w:ascii="Calibri" w:hAnsi="Calibri" w:cs="Calibri"/>
+          <w:color w:val="000000"/>
+          <w:sz w:val="28"/>
+          <w:szCs w:val="28"/>
+          <w:lang w:val="en-US"/>
+        </w:rPr>
+        <w:t>component</w:t>
+      </w:r>
+      <w:r>
+        <w:rPr>
+          <w:rFonts w:ascii="Calibri" w:hAnsi="Calibri" w:cs="Calibri"/>
+          <w:color w:val="000000"/>
+          <w:sz w:val="28"/>
+          <w:szCs w:val="28"/>
+          <w:lang w:val="en-US"/>
+        </w:rPr>
+        <w:t xml:space="preserve"> </w:t>
+      </w:r>
+      <w:r>
+        <w:rPr>
+          <w:rFonts w:ascii="Calibri" w:hAnsi="Calibri" w:cs="Calibri"/>
+          <w:color w:val="000000"/>
+          <w:sz w:val="28"/>
+          <w:szCs w:val="28"/>
+          <w:lang w:val="en-US"/>
+        </w:rPr>
+        <w:t>interacts</w:t>
+      </w:r>
+      <w:r>
+        <w:rPr>
+          <w:rFonts w:ascii="Calibri" w:hAnsi="Calibri" w:cs="Calibri"/>
+          <w:color w:val="000000"/>
+          <w:sz w:val="28"/>
+          <w:szCs w:val="28"/>
+          <w:lang w:val="en-US"/>
+        </w:rPr>
+        <w:t xml:space="preserve"> </w:t>
+      </w:r>
+      <w:r>
+        <w:rPr>
+          <w:rFonts w:ascii="Calibri" w:hAnsi="Calibri" w:cs="Calibri"/>
+          <w:color w:val="000000"/>
+          <w:sz w:val="28"/>
+          <w:szCs w:val="28"/>
+          <w:lang w:val="en-US"/>
+        </w:rPr>
+        <w:t>with UI (inventory included).</w:t>
+      </w:r>
+    </w:p>
+    <w:p>
+      <w:pPr>
+        <w:rPr>
+          <w:sz w:val="28"/>
+          <w:szCs w:val="28"/>
+          <w:lang w:val="en-US"/>
+        </w:rPr>
+      </w:pPr>
+      <w:r>
+        <w:rPr>
+          <w:rFonts w:ascii="Calibri" w:hAnsi="Calibri" w:cs="Calibri"/>
+          <w:color w:val="000000"/>
+          <w:sz w:val="28"/>
+          <w:szCs w:val="28"/>
+          <w:lang w:val="en-US"/>
+        </w:rPr>
+        <w:t xml:space="preserve">When ray </w:t>
+      </w:r>
+      <w:r>
+        <w:rPr>
+          <w:rFonts w:ascii="Calibri" w:hAnsi="Calibri" w:cs="Calibri"/>
+          <w:color w:val="000000"/>
+          <w:sz w:val="28"/>
+          <w:szCs w:val="28"/>
+          <w:lang w:val="en-US"/>
+        </w:rPr>
+        <w:t>interact</w:t>
+      </w:r>
+      <w:r>
+        <w:rPr>
+          <w:rFonts w:ascii="Calibri" w:hAnsi="Calibri" w:cs="Calibri"/>
+          <w:color w:val="000000"/>
+          <w:sz w:val="28"/>
+          <w:szCs w:val="28"/>
+          <w:lang w:val="en-US"/>
+        </w:rPr>
+        <w:t xml:space="preserve"> with any cell, it gets cell coordinates (each cell </w:t>
+      </w:r>
+      <w:proofErr w:type="gramStart"/>
+      <w:r>
+        <w:rPr>
+          <w:rFonts w:ascii="Calibri" w:hAnsi="Calibri" w:cs="Calibri"/>
+          <w:color w:val="000000"/>
+          <w:sz w:val="28"/>
+          <w:szCs w:val="28"/>
+          <w:lang w:val="en-US"/>
+        </w:rPr>
+        <w:t>have</w:t>
+      </w:r>
+      <w:proofErr w:type="gramEnd"/>
+      <w:r>
+        <w:rPr>
+          <w:rFonts w:ascii="Calibri" w:hAnsi="Calibri" w:cs="Calibri"/>
+          <w:color w:val="000000"/>
+          <w:sz w:val="28"/>
+          <w:szCs w:val="28"/>
+          <w:lang w:val="en-US"/>
+        </w:rPr>
+        <w:t xml:space="preserve"> </w:t>
+      </w:r>
+      <w:proofErr w:type="spellStart"/>
+      <w:r>
+        <w:rPr>
+          <w:rFonts w:ascii="Cascadia Mono" w:hAnsi="Cascadia Mono" w:cs="Cascadia Mono"/>
+          <w:sz w:val="19"/>
+          <w:szCs w:val="19"/>
+          <w:lang w:val="en-US"/>
+        </w:rPr>
+        <w:t>InventoryCellObject</w:t>
+      </w:r>
+      <w:proofErr w:type="spellEnd"/>
+      <w:r>
+        <w:rPr>
+          <w:rFonts w:ascii="Calibri" w:hAnsi="Calibri" w:cs="Calibri"/>
+          <w:color w:val="000000"/>
+          <w:sz w:val="28"/>
+          <w:szCs w:val="28"/>
+          <w:lang w:val="en-US"/>
+        </w:rPr>
+        <w:t xml:space="preserve"> </w:t>
+      </w:r>
+      <w:r>
+        <w:rPr>
+          <w:rFonts w:ascii="Calibri" w:hAnsi="Calibri" w:cs="Calibri"/>
+          <w:color w:val="000000"/>
+          <w:sz w:val="28"/>
+          <w:szCs w:val="28"/>
+          <w:lang w:val="en-US"/>
+        </w:rPr>
+        <w:t>component</w:t>
+      </w:r>
+      <w:r>
+        <w:rPr>
+          <w:rFonts w:ascii="Calibri" w:hAnsi="Calibri" w:cs="Calibri"/>
+          <w:color w:val="000000"/>
+          <w:sz w:val="28"/>
+          <w:szCs w:val="28"/>
+          <w:lang w:val="en-US"/>
+        </w:rPr>
+        <w:t xml:space="preserve">) and transmit it to </w:t>
+      </w:r>
+      <w:proofErr w:type="spellStart"/>
+      <w:r>
+        <w:rPr>
+          <w:rFonts w:ascii="Cascadia Mono" w:hAnsi="Cascadia Mono" w:cs="Cascadia Mono"/>
+          <w:sz w:val="19"/>
+          <w:szCs w:val="19"/>
+          <w:lang w:val="en-US"/>
+        </w:rPr>
+        <w:t>InventorySystem</w:t>
+      </w:r>
+      <w:proofErr w:type="spellEnd"/>
+      <w:r>
+        <w:rPr>
+          <w:rFonts w:ascii="Calibri" w:hAnsi="Calibri" w:cs="Calibri"/>
+          <w:sz w:val="28"/>
+          <w:szCs w:val="28"/>
+          <w:lang w:val="en-US"/>
+        </w:rPr>
+        <w:t xml:space="preserve"> </w:t>
+      </w:r>
+      <w:r>
+        <w:rPr>
+          <w:rFonts w:ascii="Calibri" w:hAnsi="Calibri" w:cs="Calibri"/>
+          <w:color w:val="000000"/>
+          <w:sz w:val="28"/>
+          <w:szCs w:val="28"/>
+          <w:lang w:val="en-US"/>
+        </w:rPr>
+        <w:t xml:space="preserve">class with </w:t>
+      </w:r>
+      <w:r>
+        <w:rPr>
+          <w:rFonts w:ascii="Cascadia Mono" w:hAnsi="Cascadia Mono" w:cs="Cascadia Mono"/>
+          <w:color w:val="000000"/>
+          <w:sz w:val="19"/>
+          <w:szCs w:val="19"/>
+          <w:lang w:val="en-US"/>
+        </w:rPr>
+        <w:t xml:space="preserve">hand </w:t>
+      </w:r>
+      <w:r>
+        <w:rPr>
+          <w:rFonts w:ascii="Calibri" w:hAnsi="Calibri" w:cs="Calibri"/>
+          <w:color w:val="000000"/>
+          <w:sz w:val="28"/>
+          <w:szCs w:val="28"/>
+          <w:lang w:val="en-US"/>
+        </w:rPr>
+        <w:t>component</w:t>
+      </w:r>
+      <w:r>
+        <w:rPr>
+          <w:rFonts w:ascii="Calibri" w:hAnsi="Calibri" w:cs="Calibri"/>
+          <w:color w:val="000000"/>
+          <w:sz w:val="28"/>
+          <w:szCs w:val="28"/>
+          <w:lang w:val="en-US"/>
+        </w:rPr>
+        <w:t xml:space="preserve"> from </w:t>
+      </w:r>
+      <w:r>
+        <w:rPr>
+          <w:rFonts w:ascii="Calibri" w:hAnsi="Calibri" w:cs="Calibri"/>
+          <w:color w:val="000000"/>
+          <w:sz w:val="28"/>
+          <w:szCs w:val="28"/>
+          <w:lang w:val="en-US"/>
+        </w:rPr>
+        <w:t xml:space="preserve">interacting </w:t>
+      </w:r>
+      <w:r>
+        <w:rPr>
+          <w:rFonts w:ascii="Calibri" w:hAnsi="Calibri" w:cs="Calibri"/>
+          <w:color w:val="000000"/>
+          <w:sz w:val="28"/>
+          <w:szCs w:val="28"/>
+          <w:lang w:val="en-US"/>
+        </w:rPr>
+        <w:t>hand</w:t>
+      </w:r>
+      <w:r>
+        <w:rPr>
+          <w:rFonts w:ascii="Calibri" w:hAnsi="Calibri" w:cs="Calibri"/>
+          <w:color w:val="000000"/>
+          <w:sz w:val="28"/>
+          <w:szCs w:val="28"/>
+          <w:lang w:val="en-US"/>
+        </w:rPr>
+        <w:t xml:space="preserve">. There checks are cell empty, drawing ghost items and </w:t>
+      </w:r>
+      <w:r>
+        <w:rPr>
+          <w:sz w:val="28"/>
+          <w:szCs w:val="28"/>
+          <w:lang w:val="en-US"/>
+        </w:rPr>
+        <w:t xml:space="preserve">put it to </w:t>
+      </w:r>
+      <w:r>
+        <w:rPr>
+          <w:sz w:val="28"/>
+          <w:szCs w:val="28"/>
+          <w:lang w:val="en-US"/>
+        </w:rPr>
+        <w:t>cell. Items stacking is supporting (checks equals by name)</w:t>
+      </w:r>
+      <w:r>
+        <w:rPr>
+          <w:sz w:val="28"/>
+          <w:szCs w:val="28"/>
+          <w:lang w:val="en-US"/>
+        </w:rPr>
+        <w:t>.</w:t>
+      </w:r>
+    </w:p>
+    <w:p>
+      <w:pPr>
+        <w:rPr>
+          <w:rFonts w:ascii="Calibri" w:hAnsi="Calibri" w:cs="Calibri"/>
+          <w:color w:val="000000"/>
+          <w:sz w:val="28"/>
+          <w:szCs w:val="28"/>
+          <w:lang w:val="en-US"/>
+        </w:rPr>
+      </w:pPr>
+      <w:r>
+        <w:rPr>
+          <w:sz w:val="28"/>
+          <w:szCs w:val="28"/>
+          <w:lang w:val="en-US"/>
+        </w:rPr>
+        <w:t xml:space="preserve">When item is putting to cell, </w:t>
+      </w:r>
+      <w:r>
+        <w:rPr>
+          <w:sz w:val="28"/>
+          <w:szCs w:val="28"/>
+          <w:lang w:val="en-US"/>
+        </w:rPr>
+        <w:t>there object is adjusted</w:t>
+      </w:r>
+      <w:r>
+        <w:rPr>
+          <w:sz w:val="28"/>
+          <w:szCs w:val="28"/>
+          <w:lang w:val="en-US"/>
+        </w:rPr>
+        <w:t xml:space="preserve"> </w:t>
+      </w:r>
+      <w:r>
+        <w:rPr>
+          <w:sz w:val="28"/>
+          <w:szCs w:val="28"/>
+          <w:lang w:val="en-US"/>
+        </w:rPr>
+        <w:t xml:space="preserve">to cell size, comparing </w:t>
+      </w:r>
+      <w:r>
+        <w:rPr>
+          <w:rFonts w:ascii="Cascadia Mono" w:hAnsi="Cascadia Mono" w:cs="Cascadia Mono"/>
+          <w:color w:val="000000"/>
+          <w:sz w:val="19"/>
+          <w:szCs w:val="19"/>
+          <w:lang w:val="en-US"/>
+        </w:rPr>
+        <w:t>Bounds</w:t>
+      </w:r>
+      <w:r>
+        <w:rPr>
+          <w:rFonts w:ascii="Cascadia Mono" w:hAnsi="Cascadia Mono" w:cs="Cascadia Mono"/>
+          <w:color w:val="000000"/>
+          <w:sz w:val="19"/>
+          <w:szCs w:val="19"/>
+          <w:lang w:val="en-US"/>
+        </w:rPr>
+        <w:t xml:space="preserve"> </w:t>
+      </w:r>
+      <w:r>
+        <w:rPr>
+          <w:rFonts w:ascii="Calibri" w:hAnsi="Calibri" w:cs="Calibri"/>
+          <w:color w:val="000000"/>
+          <w:sz w:val="28"/>
+          <w:szCs w:val="28"/>
+          <w:lang w:val="en-US"/>
+        </w:rPr>
+        <w:t xml:space="preserve">in </w:t>
+      </w:r>
+      <w:r>
+        <w:rPr>
+          <w:rFonts w:ascii="Calibri" w:hAnsi="Calibri" w:cs="Calibri"/>
+          <w:color w:val="000000"/>
+          <w:sz w:val="28"/>
+          <w:szCs w:val="28"/>
+          <w:lang w:val="en-US"/>
+        </w:rPr>
+        <w:t xml:space="preserve">all </w:t>
+      </w:r>
+      <w:proofErr w:type="spellStart"/>
+      <w:r>
+        <w:rPr>
+          <w:rFonts w:ascii="Cascadia Mono" w:hAnsi="Cascadia Mono" w:cs="Cascadia Mono"/>
+          <w:color w:val="000000"/>
+          <w:sz w:val="19"/>
+          <w:szCs w:val="19"/>
+          <w:lang w:val="en-US"/>
+        </w:rPr>
+        <w:t>MeshRenderer</w:t>
+      </w:r>
+      <w:proofErr w:type="spellEnd"/>
+      <w:r>
+        <w:rPr>
+          <w:rFonts w:ascii="Cascadia Mono" w:hAnsi="Cascadia Mono" w:cs="Cascadia Mono"/>
+          <w:color w:val="000000"/>
+          <w:sz w:val="19"/>
+          <w:szCs w:val="19"/>
+          <w:lang w:val="en-US"/>
+        </w:rPr>
+        <w:t xml:space="preserve"> </w:t>
+      </w:r>
+      <w:r>
+        <w:rPr>
+          <w:rFonts w:ascii="Calibri" w:hAnsi="Calibri" w:cs="Calibri"/>
+          <w:color w:val="000000"/>
+          <w:sz w:val="28"/>
+          <w:szCs w:val="28"/>
+          <w:lang w:val="en-US"/>
+        </w:rPr>
+        <w:t>component</w:t>
+      </w:r>
+      <w:r>
+        <w:rPr>
+          <w:rFonts w:ascii="Calibri" w:hAnsi="Calibri" w:cs="Calibri"/>
+          <w:color w:val="000000"/>
+          <w:sz w:val="28"/>
+          <w:szCs w:val="28"/>
+          <w:lang w:val="en-US"/>
+        </w:rPr>
+        <w:t>s and change shaders.</w:t>
+      </w:r>
+    </w:p>
+    <w:p>
+      <w:pPr>
+        <w:rPr>
+          <w:rFonts w:ascii="Calibri" w:hAnsi="Calibri" w:cs="Calibri"/>
+          <w:color w:val="000000"/>
+          <w:sz w:val="28"/>
+          <w:szCs w:val="28"/>
+          <w:lang w:val="en-US"/>
+        </w:rPr>
+      </w:pPr>
+    </w:p>
+    <w:p>
+      <w:pPr>
+        <w:rPr>
+          <w:rFonts w:ascii="Calibri" w:hAnsi="Calibri" w:cs="Calibri"/>
+          <w:sz w:val="28"/>
+          <w:szCs w:val="28"/>
+          <w:lang w:val="en-US"/>
+        </w:rPr>
+      </w:pPr>
+      <w:bookmarkStart w:id="0" w:name="_GoBack"/>
+      <w:bookmarkEnd w:id="0"/>
     </w:p>
     <w:sectPr>
       <w:pgSz w:w="11906" w:h="16838"/>
@@ -693,6 +1895,92 @@
     </w:lvl>
   </w:abstractNum>
   <w:abstractNum w:abstractNumId="1" w15:restartNumberingAfterBreak="0">
+    <w:nsid w:val="4D8934FF"/>
+    <w:multiLevelType w:val="hybridMultilevel"/>
+    <w:tmpl w:val="BC3E3040"/>
+    <w:lvl w:ilvl="0" w:tplc="04190017">
+      <w:start w:val="1"/>
+      <w:numFmt w:val="lowerLetter"/>
+      <w:lvlText w:val="%1)"/>
+      <w:lvlJc w:val="left"/>
+      <w:pPr>
+        <w:ind w:left="1080" w:hanging="360"/>
+      </w:pPr>
+    </w:lvl>
+    <w:lvl w:ilvl="1" w:tplc="04190019" w:tentative="1">
+      <w:start w:val="1"/>
+      <w:numFmt w:val="lowerLetter"/>
+      <w:lvlText w:val="%2."/>
+      <w:lvlJc w:val="left"/>
+      <w:pPr>
+        <w:ind w:left="1800" w:hanging="360"/>
+      </w:pPr>
+    </w:lvl>
+    <w:lvl w:ilvl="2" w:tplc="0419001B" w:tentative="1">
+      <w:start w:val="1"/>
+      <w:numFmt w:val="lowerRoman"/>
+      <w:lvlText w:val="%3."/>
+      <w:lvlJc w:val="right"/>
+      <w:pPr>
+        <w:ind w:left="2520" w:hanging="180"/>
+      </w:pPr>
+    </w:lvl>
+    <w:lvl w:ilvl="3" w:tplc="0419000F" w:tentative="1">
+      <w:start w:val="1"/>
+      <w:numFmt w:val="decimal"/>
+      <w:lvlText w:val="%4."/>
+      <w:lvlJc w:val="left"/>
+      <w:pPr>
+        <w:ind w:left="3240" w:hanging="360"/>
+      </w:pPr>
+    </w:lvl>
+    <w:lvl w:ilvl="4" w:tplc="04190019" w:tentative="1">
+      <w:start w:val="1"/>
+      <w:numFmt w:val="lowerLetter"/>
+      <w:lvlText w:val="%5."/>
+      <w:lvlJc w:val="left"/>
+      <w:pPr>
+        <w:ind w:left="3960" w:hanging="360"/>
+      </w:pPr>
+    </w:lvl>
+    <w:lvl w:ilvl="5" w:tplc="0419001B" w:tentative="1">
+      <w:start w:val="1"/>
+      <w:numFmt w:val="lowerRoman"/>
+      <w:lvlText w:val="%6."/>
+      <w:lvlJc w:val="right"/>
+      <w:pPr>
+        <w:ind w:left="4680" w:hanging="180"/>
+      </w:pPr>
+    </w:lvl>
+    <w:lvl w:ilvl="6" w:tplc="0419000F" w:tentative="1">
+      <w:start w:val="1"/>
+      <w:numFmt w:val="decimal"/>
+      <w:lvlText w:val="%7."/>
+      <w:lvlJc w:val="left"/>
+      <w:pPr>
+        <w:ind w:left="5400" w:hanging="360"/>
+      </w:pPr>
+    </w:lvl>
+    <w:lvl w:ilvl="7" w:tplc="04190019" w:tentative="1">
+      <w:start w:val="1"/>
+      <w:numFmt w:val="lowerLetter"/>
+      <w:lvlText w:val="%8."/>
+      <w:lvlJc w:val="left"/>
+      <w:pPr>
+        <w:ind w:left="6120" w:hanging="360"/>
+      </w:pPr>
+    </w:lvl>
+    <w:lvl w:ilvl="8" w:tplc="0419001B" w:tentative="1">
+      <w:start w:val="1"/>
+      <w:numFmt w:val="lowerRoman"/>
+      <w:lvlText w:val="%9."/>
+      <w:lvlJc w:val="right"/>
+      <w:pPr>
+        <w:ind w:left="6840" w:hanging="180"/>
+      </w:pPr>
+    </w:lvl>
+  </w:abstractNum>
+  <w:abstractNum w:abstractNumId="2" w15:restartNumberingAfterBreak="0">
     <w:nsid w:val="593505F3"/>
     <w:multiLevelType w:val="hybridMultilevel"/>
     <w:tmpl w:val="A208A0CE"/>
@@ -781,7 +2069,7 @@
       </w:pPr>
     </w:lvl>
   </w:abstractNum>
-  <w:abstractNum w:abstractNumId="2" w15:restartNumberingAfterBreak="0">
+  <w:abstractNum w:abstractNumId="3" w15:restartNumberingAfterBreak="0">
     <w:nsid w:val="5D682610"/>
     <w:multiLevelType w:val="multilevel"/>
     <w:tmpl w:val="0419001F"/>
@@ -868,13 +2156,16 @@
     </w:lvl>
   </w:abstractNum>
   <w:num w:numId="1">
-    <w:abstractNumId w:val="1"/>
+    <w:abstractNumId w:val="2"/>
   </w:num>
   <w:num w:numId="2">
-    <w:abstractNumId w:val="2"/>
+    <w:abstractNumId w:val="3"/>
   </w:num>
   <w:num w:numId="3">
     <w:abstractNumId w:val="0"/>
+  </w:num>
+  <w:num w:numId="4">
+    <w:abstractNumId w:val="1"/>
   </w:num>
 </w:numbering>
 </file>
@@ -1281,7 +2572,6 @@
   <w:style w:type="character" w:default="1" w:styleId="a0">
     <w:name w:val="Default Paragraph Font"/>
     <w:uiPriority w:val="1"/>
-    <w:semiHidden/>
     <w:unhideWhenUsed/>
   </w:style>
   <w:style w:type="table" w:default="1" w:styleId="a1">

</xml_diff>